<commit_message>
Update Laporan Git dan Github_H1D022038_Khansa Delphi.docx
</commit_message>
<xml_diff>
--- a/Laporan Git dan Github_H1D022038_Khansa Delphi.docx
+++ b/Laporan Git dan Github_H1D022038_Khansa Delphi.docx
@@ -65,8 +65,6 @@
           <w:lang w:val="en-US"/>
         </w:rPr>
       </w:pPr>
-      <w:bookmarkStart w:id="0" w:name="_GoBack"/>
-      <w:bookmarkEnd w:id="0"/>
       <w:r>
         <w:rPr>
           <w:lang w:val="en-US"/>
@@ -1302,6 +1300,7 @@
       </w:pPr>
       <w:r>
         <w:rPr>
+          <w:noProof/>
           <w:lang w:val="en-US"/>
         </w:rPr>
         <w:drawing>
@@ -2463,6 +2462,486 @@
         <w:t>atau</w:t>
       </w:r>
       <w:proofErr w:type="spellEnd"/>
+      <w:r>
+        <w:rPr>
+          <w:lang w:val="en-US"/>
+        </w:rPr>
+        <w:t xml:space="preserve"> docx </w:t>
+      </w:r>
+      <w:proofErr w:type="spellStart"/>
+      <w:r>
+        <w:rPr>
+          <w:lang w:val="en-US"/>
+        </w:rPr>
+        <w:t>melalui</w:t>
+      </w:r>
+      <w:proofErr w:type="spellEnd"/>
+      <w:r>
+        <w:rPr>
+          <w:lang w:val="en-US"/>
+        </w:rPr>
+        <w:t xml:space="preserve"> </w:t>
+      </w:r>
+      <w:proofErr w:type="spellStart"/>
+      <w:r>
+        <w:rPr>
+          <w:lang w:val="en-US"/>
+        </w:rPr>
+        <w:t>github</w:t>
+      </w:r>
+      <w:proofErr w:type="spellEnd"/>
+      <w:r>
+        <w:rPr>
+          <w:lang w:val="en-US"/>
+        </w:rPr>
+        <w:t xml:space="preserve"> desktop</w:t>
+      </w:r>
+    </w:p>
+    <w:p>
+      <w:pPr>
+        <w:pStyle w:val="ListParagraph"/>
+        <w:ind w:left="360"/>
+        <w:rPr>
+          <w:lang w:val="en-US"/>
+        </w:rPr>
+      </w:pPr>
+      <w:proofErr w:type="spellStart"/>
+      <w:r>
+        <w:rPr>
+          <w:lang w:val="en-US"/>
+        </w:rPr>
+        <w:t>Pertama</w:t>
+      </w:r>
+      <w:proofErr w:type="spellEnd"/>
+      <w:r>
+        <w:rPr>
+          <w:lang w:val="en-US"/>
+        </w:rPr>
+        <w:t xml:space="preserve"> </w:t>
+      </w:r>
+      <w:proofErr w:type="spellStart"/>
+      <w:r>
+        <w:rPr>
+          <w:lang w:val="en-US"/>
+        </w:rPr>
+        <w:t>pindahkan</w:t>
+      </w:r>
+      <w:proofErr w:type="spellEnd"/>
+      <w:r>
+        <w:rPr>
+          <w:lang w:val="en-US"/>
+        </w:rPr>
+        <w:t xml:space="preserve"> file pdf </w:t>
+      </w:r>
+      <w:proofErr w:type="spellStart"/>
+      <w:r>
+        <w:rPr>
+          <w:lang w:val="en-US"/>
+        </w:rPr>
+        <w:t>atau</w:t>
+      </w:r>
+      <w:proofErr w:type="spellEnd"/>
+      <w:r>
+        <w:rPr>
+          <w:lang w:val="en-US"/>
+        </w:rPr>
+        <w:t xml:space="preserve"> word </w:t>
+      </w:r>
+      <w:proofErr w:type="spellStart"/>
+      <w:r>
+        <w:rPr>
+          <w:lang w:val="en-US"/>
+        </w:rPr>
+        <w:t>ke</w:t>
+      </w:r>
+      <w:proofErr w:type="spellEnd"/>
+      <w:r>
+        <w:rPr>
+          <w:lang w:val="en-US"/>
+        </w:rPr>
+        <w:t xml:space="preserve"> </w:t>
+      </w:r>
+      <w:proofErr w:type="spellStart"/>
+      <w:r>
+        <w:rPr>
+          <w:lang w:val="en-US"/>
+        </w:rPr>
+        <w:t>dalam</w:t>
+      </w:r>
+      <w:proofErr w:type="spellEnd"/>
+      <w:r>
+        <w:rPr>
+          <w:lang w:val="en-US"/>
+        </w:rPr>
+        <w:t xml:space="preserve"> folder Proyek-Kelompok-7. </w:t>
+      </w:r>
+      <w:proofErr w:type="spellStart"/>
+      <w:r>
+        <w:rPr>
+          <w:lang w:val="en-US"/>
+        </w:rPr>
+        <w:t>Lalu</w:t>
+      </w:r>
+      <w:proofErr w:type="spellEnd"/>
+      <w:r>
+        <w:rPr>
+          <w:lang w:val="en-US"/>
+        </w:rPr>
+        <w:t xml:space="preserve"> di </w:t>
+      </w:r>
+      <w:proofErr w:type="spellStart"/>
+      <w:r>
+        <w:rPr>
+          <w:lang w:val="en-US"/>
+        </w:rPr>
+        <w:t>github</w:t>
+      </w:r>
+      <w:proofErr w:type="spellEnd"/>
+      <w:r>
+        <w:rPr>
+          <w:lang w:val="en-US"/>
+        </w:rPr>
+        <w:t xml:space="preserve"> desktop, </w:t>
+      </w:r>
+      <w:proofErr w:type="spellStart"/>
+      <w:r>
+        <w:rPr>
+          <w:lang w:val="en-US"/>
+        </w:rPr>
+        <w:t>buka</w:t>
+      </w:r>
+      <w:proofErr w:type="spellEnd"/>
+      <w:r>
+        <w:rPr>
+          <w:lang w:val="en-US"/>
+        </w:rPr>
+        <w:t xml:space="preserve"> </w:t>
+      </w:r>
+      <w:proofErr w:type="spellStart"/>
+      <w:r>
+        <w:rPr>
+          <w:lang w:val="en-US"/>
+        </w:rPr>
+        <w:t>repositorynya</w:t>
+      </w:r>
+      <w:proofErr w:type="spellEnd"/>
+      <w:r>
+        <w:rPr>
+          <w:lang w:val="en-US"/>
+        </w:rPr>
+        <w:t xml:space="preserve"> dan </w:t>
+      </w:r>
+      <w:proofErr w:type="spellStart"/>
+      <w:r>
+        <w:rPr>
+          <w:lang w:val="en-US"/>
+        </w:rPr>
+        <w:t>pastikan</w:t>
+      </w:r>
+      <w:proofErr w:type="spellEnd"/>
+      <w:r>
+        <w:rPr>
+          <w:lang w:val="en-US"/>
+        </w:rPr>
+        <w:t xml:space="preserve"> </w:t>
+      </w:r>
+      <w:proofErr w:type="spellStart"/>
+      <w:r>
+        <w:rPr>
+          <w:lang w:val="en-US"/>
+        </w:rPr>
+        <w:t>branchnya</w:t>
+      </w:r>
+      <w:proofErr w:type="spellEnd"/>
+      <w:r>
+        <w:rPr>
+          <w:lang w:val="en-US"/>
+        </w:rPr>
+        <w:t xml:space="preserve"> </w:t>
+      </w:r>
+      <w:proofErr w:type="spellStart"/>
+      <w:r>
+        <w:rPr>
+          <w:lang w:val="en-US"/>
+        </w:rPr>
+        <w:t>berada</w:t>
+      </w:r>
+      <w:proofErr w:type="spellEnd"/>
+      <w:r>
+        <w:rPr>
+          <w:lang w:val="en-US"/>
+        </w:rPr>
+        <w:t xml:space="preserve"> di main. Fetch </w:t>
+      </w:r>
+      <w:proofErr w:type="spellStart"/>
+      <w:r>
+        <w:rPr>
+          <w:lang w:val="en-US"/>
+        </w:rPr>
+        <w:t>terlebih</w:t>
+      </w:r>
+      <w:proofErr w:type="spellEnd"/>
+      <w:r>
+        <w:rPr>
+          <w:lang w:val="en-US"/>
+        </w:rPr>
+        <w:t xml:space="preserve"> </w:t>
+      </w:r>
+      <w:proofErr w:type="spellStart"/>
+      <w:r>
+        <w:rPr>
+          <w:lang w:val="en-US"/>
+        </w:rPr>
+        <w:t>dahulu</w:t>
+      </w:r>
+      <w:proofErr w:type="spellEnd"/>
+      <w:r>
+        <w:rPr>
+          <w:lang w:val="en-US"/>
+        </w:rPr>
+        <w:t xml:space="preserve"> </w:t>
+      </w:r>
+      <w:proofErr w:type="spellStart"/>
+      <w:r>
+        <w:rPr>
+          <w:lang w:val="en-US"/>
+        </w:rPr>
+        <w:t>untuk</w:t>
+      </w:r>
+      <w:proofErr w:type="spellEnd"/>
+      <w:r>
+        <w:rPr>
+          <w:lang w:val="en-US"/>
+        </w:rPr>
+        <w:t xml:space="preserve"> </w:t>
+      </w:r>
+      <w:proofErr w:type="spellStart"/>
+      <w:r>
+        <w:rPr>
+          <w:lang w:val="en-US"/>
+        </w:rPr>
+        <w:t>menyamakan</w:t>
+      </w:r>
+      <w:proofErr w:type="spellEnd"/>
+      <w:r>
+        <w:rPr>
+          <w:lang w:val="en-US"/>
+        </w:rPr>
+        <w:t xml:space="preserve"> </w:t>
+      </w:r>
+      <w:proofErr w:type="spellStart"/>
+      <w:r>
+        <w:rPr>
+          <w:lang w:val="en-US"/>
+        </w:rPr>
+        <w:t>antara</w:t>
+      </w:r>
+      <w:proofErr w:type="spellEnd"/>
+      <w:r>
+        <w:rPr>
+          <w:lang w:val="en-US"/>
+        </w:rPr>
+        <w:t xml:space="preserve"> repository di website </w:t>
+      </w:r>
+      <w:proofErr w:type="spellStart"/>
+      <w:r>
+        <w:rPr>
+          <w:lang w:val="en-US"/>
+        </w:rPr>
+        <w:t>dengan</w:t>
+      </w:r>
+      <w:proofErr w:type="spellEnd"/>
+      <w:r>
+        <w:rPr>
+          <w:lang w:val="en-US"/>
+        </w:rPr>
+        <w:t xml:space="preserve"> di folder </w:t>
+      </w:r>
+      <w:proofErr w:type="spellStart"/>
+      <w:r>
+        <w:rPr>
+          <w:lang w:val="en-US"/>
+        </w:rPr>
+        <w:t>lokal</w:t>
+      </w:r>
+      <w:proofErr w:type="spellEnd"/>
+      <w:r>
+        <w:rPr>
+          <w:lang w:val="en-US"/>
+        </w:rPr>
+        <w:t xml:space="preserve">. </w:t>
+      </w:r>
+    </w:p>
+    <w:p>
+      <w:pPr>
+        <w:pStyle w:val="ListParagraph"/>
+        <w:ind w:left="360"/>
+        <w:rPr>
+          <w:lang w:val="en-US"/>
+        </w:rPr>
+      </w:pPr>
+      <w:r>
+        <w:rPr>
+          <w:noProof/>
+          <w:lang w:val="en-US"/>
+        </w:rPr>
+        <w:drawing>
+          <wp:inline distT="0" distB="0" distL="0" distR="0" wp14:anchorId="6AA9290D" wp14:editId="0B3FDFD1">
+            <wp:extent cx="1638300" cy="3268980"/>
+            <wp:effectExtent l="0" t="0" r="0" b="7620"/>
+            <wp:docPr id="17" name="Picture 17"/>
+            <wp:cNvGraphicFramePr>
+              <a:graphicFrameLocks xmlns:a="http://schemas.openxmlformats.org/drawingml/2006/main" noChangeAspect="1"/>
+            </wp:cNvGraphicFramePr>
+            <a:graphic xmlns:a="http://schemas.openxmlformats.org/drawingml/2006/main">
+              <a:graphicData uri="http://schemas.openxmlformats.org/drawingml/2006/picture">
+                <pic:pic xmlns:pic="http://schemas.openxmlformats.org/drawingml/2006/picture">
+                  <pic:nvPicPr>
+                    <pic:cNvPr id="17" name="Screenshot (451).png"/>
+                    <pic:cNvPicPr/>
+                  </pic:nvPicPr>
+                  <pic:blipFill rotWithShape="1">
+                    <a:blip r:embed="rId22" cstate="print">
+                      <a:extLst>
+                        <a:ext uri="{28A0092B-C50C-407E-A947-70E740481C1C}">
+                          <a14:useLocalDpi xmlns:a14="http://schemas.microsoft.com/office/drawing/2010/main" val="0"/>
+                        </a:ext>
+                      </a:extLst>
+                    </a:blip>
+                    <a:srcRect t="1" r="71416" b="-1399"/>
+                    <a:stretch/>
+                  </pic:blipFill>
+                  <pic:spPr bwMode="auto">
+                    <a:xfrm>
+                      <a:off x="0" y="0"/>
+                      <a:ext cx="1638300" cy="3268980"/>
+                    </a:xfrm>
+                    <a:prstGeom prst="rect">
+                      <a:avLst/>
+                    </a:prstGeom>
+                    <a:ln>
+                      <a:noFill/>
+                    </a:ln>
+                    <a:extLst>
+                      <a:ext uri="{53640926-AAD7-44D8-BBD7-CCE9431645EC}">
+                        <a14:shadowObscured xmlns:a14="http://schemas.microsoft.com/office/drawing/2010/main"/>
+                      </a:ext>
+                    </a:extLst>
+                  </pic:spPr>
+                </pic:pic>
+              </a:graphicData>
+            </a:graphic>
+          </wp:inline>
+        </w:drawing>
+      </w:r>
+    </w:p>
+    <w:p>
+      <w:pPr>
+        <w:pStyle w:val="ListParagraph"/>
+        <w:ind w:left="360"/>
+        <w:rPr>
+          <w:lang w:val="en-US"/>
+        </w:rPr>
+      </w:pPr>
+      <w:proofErr w:type="spellStart"/>
+      <w:r>
+        <w:rPr>
+          <w:lang w:val="en-US"/>
+        </w:rPr>
+        <w:t>Klik</w:t>
+      </w:r>
+      <w:proofErr w:type="spellEnd"/>
+      <w:r>
+        <w:rPr>
+          <w:lang w:val="en-US"/>
+        </w:rPr>
+        <w:t xml:space="preserve"> commit</w:t>
+      </w:r>
+      <w:r>
+        <w:rPr>
+          <w:lang w:val="en-US"/>
+        </w:rPr>
+        <w:t xml:space="preserve"> </w:t>
+      </w:r>
+      <w:proofErr w:type="spellStart"/>
+      <w:r>
+        <w:rPr>
+          <w:lang w:val="en-US"/>
+        </w:rPr>
+        <w:t>lalu</w:t>
+      </w:r>
+      <w:proofErr w:type="spellEnd"/>
+      <w:r>
+        <w:rPr>
+          <w:lang w:val="en-US"/>
+        </w:rPr>
+        <w:t xml:space="preserve"> push dan pull</w:t>
+      </w:r>
+    </w:p>
+    <w:p>
+      <w:pPr>
+        <w:pStyle w:val="ListParagraph"/>
+        <w:ind w:left="360"/>
+        <w:rPr>
+          <w:lang w:val="en-US"/>
+        </w:rPr>
+      </w:pPr>
+      <w:r>
+        <w:rPr>
+          <w:noProof/>
+          <w:lang w:val="en-US"/>
+        </w:rPr>
+        <w:drawing>
+          <wp:inline distT="0" distB="0" distL="0" distR="0" wp14:anchorId="397FAF3E" wp14:editId="4F2AE929">
+            <wp:extent cx="4480560" cy="1303020"/>
+            <wp:effectExtent l="0" t="0" r="0" b="0"/>
+            <wp:docPr id="22" name="Picture 22"/>
+            <wp:cNvGraphicFramePr>
+              <a:graphicFrameLocks xmlns:a="http://schemas.openxmlformats.org/drawingml/2006/main" noChangeAspect="1"/>
+            </wp:cNvGraphicFramePr>
+            <a:graphic xmlns:a="http://schemas.openxmlformats.org/drawingml/2006/main">
+              <a:graphicData uri="http://schemas.openxmlformats.org/drawingml/2006/picture">
+                <pic:pic xmlns:pic="http://schemas.openxmlformats.org/drawingml/2006/picture">
+                  <pic:nvPicPr>
+                    <pic:cNvPr id="22" name="Screenshot (452).png"/>
+                    <pic:cNvPicPr/>
+                  </pic:nvPicPr>
+                  <pic:blipFill rotWithShape="1">
+                    <a:blip r:embed="rId23" cstate="print">
+                      <a:extLst>
+                        <a:ext uri="{28A0092B-C50C-407E-A947-70E740481C1C}">
+                          <a14:useLocalDpi xmlns:a14="http://schemas.microsoft.com/office/drawing/2010/main" val="0"/>
+                        </a:ext>
+                      </a:extLst>
+                    </a:blip>
+                    <a:srcRect r="21826" b="59582"/>
+                    <a:stretch/>
+                  </pic:blipFill>
+                  <pic:spPr bwMode="auto">
+                    <a:xfrm>
+                      <a:off x="0" y="0"/>
+                      <a:ext cx="4480560" cy="1303020"/>
+                    </a:xfrm>
+                    <a:prstGeom prst="rect">
+                      <a:avLst/>
+                    </a:prstGeom>
+                    <a:ln>
+                      <a:noFill/>
+                    </a:ln>
+                    <a:extLst>
+                      <a:ext uri="{53640926-AAD7-44D8-BBD7-CCE9431645EC}">
+                        <a14:shadowObscured xmlns:a14="http://schemas.microsoft.com/office/drawing/2010/main"/>
+                      </a:ext>
+                    </a:extLst>
+                  </pic:spPr>
+                </pic:pic>
+              </a:graphicData>
+            </a:graphic>
+          </wp:inline>
+        </w:drawing>
+      </w:r>
+      <w:bookmarkStart w:id="0" w:name="_GoBack"/>
+      <w:bookmarkEnd w:id="0"/>
     </w:p>
     <w:sectPr>
       <w:pgSz w:w="11906" w:h="16838"/>

</xml_diff>